<commit_message>
Added all files created by Isha
Now complete routing of whole projects is completed. All links are
accessible, just deploying on Heroku.
For now in navbar in pages created by me, css is not appyling. this task
is to be done.
</commit_message>
<xml_diff>
--- a/Graph.docx
+++ b/Graph.docx
@@ -13,7 +13,179 @@
         <mc:AlternateContent>
           <mc:Choice Requires="wps">
             <w:drawing>
-              <wp:anchor distT="0" distB="0" distL="114300" distR="114300" simplePos="0" relativeHeight="251751424" behindDoc="0" locked="0" layoutInCell="1" allowOverlap="1" wp14:anchorId="5CD1F001" wp14:editId="7CF13FB6">
+              <wp:anchor distT="0" distB="0" distL="114300" distR="114300" simplePos="0" relativeHeight="251683840" behindDoc="0" locked="0" layoutInCell="1" allowOverlap="1" wp14:anchorId="2F28F0E7" wp14:editId="50AE8F54">
+                <wp:simplePos x="0" y="0"/>
+                <wp:positionH relativeFrom="column">
+                  <wp:posOffset>1348740</wp:posOffset>
+                </wp:positionH>
+                <wp:positionV relativeFrom="paragraph">
+                  <wp:posOffset>5509260</wp:posOffset>
+                </wp:positionV>
+                <wp:extent cx="1175385" cy="830580"/>
+                <wp:effectExtent l="76200" t="95250" r="81915" b="102870"/>
+                <wp:wrapNone/>
+                <wp:docPr id="18" name="Oval 18"/>
+                <wp:cNvGraphicFramePr/>
+                <a:graphic xmlns:a="http://schemas.openxmlformats.org/drawingml/2006/main">
+                  <a:graphicData uri="http://schemas.microsoft.com/office/word/2010/wordprocessingShape">
+                    <wps:wsp>
+                      <wps:cNvSpPr/>
+                      <wps:spPr>
+                        <a:xfrm>
+                          <a:off x="0" y="0"/>
+                          <a:ext cx="1175385" cy="830580"/>
+                        </a:xfrm>
+                        <a:prstGeom prst="ellipse">
+                          <a:avLst/>
+                        </a:prstGeom>
+                        <a:ln w="28575">
+                          <a:solidFill>
+                            <a:schemeClr val="tx1"/>
+                          </a:solidFill>
+                        </a:ln>
+                        <a:effectLst>
+                          <a:glow rad="63500">
+                            <a:schemeClr val="accent6">
+                              <a:satMod val="175000"/>
+                              <a:alpha val="40000"/>
+                            </a:schemeClr>
+                          </a:glow>
+                          <a:innerShdw blurRad="63500" dist="50800" dir="5400000">
+                            <a:prstClr val="black">
+                              <a:alpha val="50000"/>
+                            </a:prstClr>
+                          </a:innerShdw>
+                        </a:effectLst>
+                      </wps:spPr>
+                      <wps:style>
+                        <a:lnRef idx="2">
+                          <a:schemeClr val="accent1">
+                            <a:shade val="50000"/>
+                          </a:schemeClr>
+                        </a:lnRef>
+                        <a:fillRef idx="1">
+                          <a:schemeClr val="accent1"/>
+                        </a:fillRef>
+                        <a:effectRef idx="0">
+                          <a:schemeClr val="accent1"/>
+                        </a:effectRef>
+                        <a:fontRef idx="minor">
+                          <a:schemeClr val="lt1"/>
+                        </a:fontRef>
+                      </wps:style>
+                      <wps:txbx>
+                        <w:txbxContent>
+                          <w:p>
+                            <w:pPr>
+                              <w:jc w:val="center"/>
+                              <w:rPr>
+                                <w:rFonts w:ascii="Baskerville Old Face" w:hAnsi="Baskerville Old Face"/>
+                                <w:b/>
+                                <w:sz w:val="24"/>
+                              </w:rPr>
+                            </w:pPr>
+                            <w:r>
+                              <w:rPr>
+                                <w:rFonts w:ascii="Baskerville Old Face" w:hAnsi="Baskerville Old Face"/>
+                                <w:b/>
+                                <w:sz w:val="24"/>
+                              </w:rPr>
+                              <w:t xml:space="preserve">Flowered </w:t>
+                            </w:r>
+                          </w:p>
+                          <w:p>
+                            <w:pPr>
+                              <w:jc w:val="center"/>
+                              <w:rPr>
+                                <w:rFonts w:ascii="Baskerville Old Face" w:hAnsi="Baskerville Old Face"/>
+                                <w:b/>
+                                <w:sz w:val="24"/>
+                              </w:rPr>
+                            </w:pPr>
+                            <w:r>
+                              <w:rPr>
+                                <w:rFonts w:ascii="Baskerville Old Face" w:hAnsi="Baskerville Old Face"/>
+                                <w:b/>
+                                <w:sz w:val="24"/>
+                              </w:rPr>
+                              <w:t>Plants</w:t>
+                            </w:r>
+                          </w:p>
+                        </w:txbxContent>
+                      </wps:txbx>
+                      <wps:bodyPr rot="0" spcFirstLastPara="0" vertOverflow="overflow" horzOverflow="overflow" vert="horz" wrap="square" lIns="91440" tIns="45720" rIns="91440" bIns="45720" numCol="1" spcCol="0" rtlCol="0" fromWordArt="0" anchor="ctr" anchorCtr="0" forceAA="0" compatLnSpc="1">
+                        <a:prstTxWarp prst="textNoShape">
+                          <a:avLst/>
+                        </a:prstTxWarp>
+                        <a:noAutofit/>
+                      </wps:bodyPr>
+                    </wps:wsp>
+                  </a:graphicData>
+                </a:graphic>
+                <wp14:sizeRelV relativeFrom="margin">
+                  <wp14:pctHeight>0</wp14:pctHeight>
+                </wp14:sizeRelV>
+              </wp:anchor>
+            </w:drawing>
+          </mc:Choice>
+          <mc:Fallback>
+            <w:pict>
+              <v:oval w14:anchorId="2F28F0E7" id="Oval 18" o:spid="_x0000_s1026" style="position:absolute;margin-left:106.2pt;margin-top:433.8pt;width:92.55pt;height:65.4pt;z-index:251683840;visibility:visible;mso-wrap-style:square;mso-height-percent:0;mso-wrap-distance-left:9pt;mso-wrap-distance-top:0;mso-wrap-distance-right:9pt;mso-wrap-distance-bottom:0;mso-position-horizontal:absolute;mso-position-horizontal-relative:text;mso-position-vertical:absolute;mso-position-vertical-relative:text;mso-height-percent:0;mso-height-relative:margin;v-text-anchor:middle" o:gfxdata="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" fillcolor="#5b9bd5 [3204]" strokecolor="black [3213]" strokeweight="2.25pt">
+                <v:stroke joinstyle="miter"/>
+                <v:textbox>
+                  <w:txbxContent>
+                    <w:p>
+                      <w:pPr>
+                        <w:jc w:val="center"/>
+                        <w:rPr>
+                          <w:rFonts w:ascii="Baskerville Old Face" w:hAnsi="Baskerville Old Face"/>
+                          <w:b/>
+                          <w:sz w:val="24"/>
+                        </w:rPr>
+                      </w:pPr>
+                      <w:r>
+                        <w:rPr>
+                          <w:rFonts w:ascii="Baskerville Old Face" w:hAnsi="Baskerville Old Face"/>
+                          <w:b/>
+                          <w:sz w:val="24"/>
+                        </w:rPr>
+                        <w:t xml:space="preserve">Flowered </w:t>
+                      </w:r>
+                    </w:p>
+                    <w:p>
+                      <w:pPr>
+                        <w:jc w:val="center"/>
+                        <w:rPr>
+                          <w:rFonts w:ascii="Baskerville Old Face" w:hAnsi="Baskerville Old Face"/>
+                          <w:b/>
+                          <w:sz w:val="24"/>
+                        </w:rPr>
+                      </w:pPr>
+                      <w:r>
+                        <w:rPr>
+                          <w:rFonts w:ascii="Baskerville Old Face" w:hAnsi="Baskerville Old Face"/>
+                          <w:b/>
+                          <w:sz w:val="24"/>
+                        </w:rPr>
+                        <w:t>Plants</w:t>
+                      </w:r>
+                    </w:p>
+                  </w:txbxContent>
+                </v:textbox>
+              </v:oval>
+            </w:pict>
+          </mc:Fallback>
+        </mc:AlternateContent>
+      </w:r>
+      <w:r>
+        <w:rPr>
+          <w:noProof/>
+          <w:lang w:eastAsia="en-IN"/>
+        </w:rPr>
+        <mc:AlternateContent>
+          <mc:Choice Requires="wps">
+            <w:drawing>
+              <wp:anchor distT="0" distB="0" distL="114300" distR="114300" simplePos="0" relativeHeight="251751424" behindDoc="0" locked="0" layoutInCell="1" allowOverlap="1" wp14:anchorId="4ACD1398" wp14:editId="38757E78">
                 <wp:simplePos x="0" y="0"/>
                 <wp:positionH relativeFrom="column">
                   <wp:posOffset>1197428</wp:posOffset>
@@ -103,7 +275,7 @@
         <mc:AlternateContent>
           <mc:Choice Requires="wps">
             <w:drawing>
-              <wp:anchor distT="0" distB="0" distL="114300" distR="114300" simplePos="0" relativeHeight="251749376" behindDoc="0" locked="0" layoutInCell="1" allowOverlap="1" wp14:anchorId="603B2774" wp14:editId="58657F7B">
+              <wp:anchor distT="0" distB="0" distL="114300" distR="114300" simplePos="0" relativeHeight="251749376" behindDoc="0" locked="0" layoutInCell="1" allowOverlap="1" wp14:anchorId="0E8189AE" wp14:editId="1A8B81A6">
                 <wp:simplePos x="0" y="0"/>
                 <wp:positionH relativeFrom="column">
                   <wp:posOffset>2318113</wp:posOffset>
@@ -227,7 +399,7 @@
         <mc:AlternateContent>
           <mc:Choice Requires="wps">
             <w:drawing>
-              <wp:anchor distT="0" distB="0" distL="114300" distR="114300" simplePos="0" relativeHeight="251747328" behindDoc="0" locked="0" layoutInCell="1" allowOverlap="1" wp14:anchorId="48D87291" wp14:editId="32AFF932">
+              <wp:anchor distT="0" distB="0" distL="114300" distR="114300" simplePos="0" relativeHeight="251747328" behindDoc="0" locked="0" layoutInCell="1" allowOverlap="1" wp14:anchorId="74F981F0" wp14:editId="22FABCB7">
                 <wp:simplePos x="0" y="0"/>
                 <wp:positionH relativeFrom="column">
                   <wp:posOffset>4365534</wp:posOffset>
@@ -351,7 +523,7 @@
         <mc:AlternateContent>
           <mc:Choice Requires="wps">
             <w:drawing>
-              <wp:anchor distT="0" distB="0" distL="114300" distR="114300" simplePos="0" relativeHeight="251745280" behindDoc="0" locked="0" layoutInCell="1" allowOverlap="1" wp14:anchorId="23F7C8CF" wp14:editId="73DF7846">
+              <wp:anchor distT="0" distB="0" distL="114300" distR="114300" simplePos="0" relativeHeight="251745280" behindDoc="0" locked="0" layoutInCell="1" allowOverlap="1" wp14:anchorId="08267AF2" wp14:editId="47474DCF">
                 <wp:simplePos x="0" y="0"/>
                 <wp:positionH relativeFrom="column">
                   <wp:posOffset>3004457</wp:posOffset>
@@ -475,7 +647,7 @@
         <mc:AlternateContent>
           <mc:Choice Requires="wps">
             <w:drawing>
-              <wp:anchor distT="0" distB="0" distL="114300" distR="114300" simplePos="0" relativeHeight="251743232" behindDoc="0" locked="0" layoutInCell="1" allowOverlap="1" wp14:anchorId="5F1615C8" wp14:editId="6D4E7956">
+              <wp:anchor distT="0" distB="0" distL="114300" distR="114300" simplePos="0" relativeHeight="251743232" behindDoc="0" locked="0" layoutInCell="1" allowOverlap="1" wp14:anchorId="1580EB5F" wp14:editId="0DD267F1">
                 <wp:simplePos x="0" y="0"/>
                 <wp:positionH relativeFrom="column">
                   <wp:posOffset>696685</wp:posOffset>
@@ -599,7 +771,7 @@
         <mc:AlternateContent>
           <mc:Choice Requires="wps">
             <w:drawing>
-              <wp:anchor distT="0" distB="0" distL="114300" distR="114300" simplePos="0" relativeHeight="251741184" behindDoc="0" locked="0" layoutInCell="1" allowOverlap="1" wp14:anchorId="7691D6B8" wp14:editId="53E7420F">
+              <wp:anchor distT="0" distB="0" distL="114300" distR="114300" simplePos="0" relativeHeight="251741184" behindDoc="0" locked="0" layoutInCell="1" allowOverlap="1" wp14:anchorId="5BEA4684" wp14:editId="45A0181C">
                 <wp:simplePos x="0" y="0"/>
                 <wp:positionH relativeFrom="column">
                   <wp:posOffset>2209800</wp:posOffset>
@@ -723,7 +895,7 @@
         <mc:AlternateContent>
           <mc:Choice Requires="wps">
             <w:drawing>
-              <wp:anchor distT="0" distB="0" distL="114300" distR="114300" simplePos="0" relativeHeight="251739136" behindDoc="0" locked="0" layoutInCell="1" allowOverlap="1" wp14:anchorId="69DE24F8" wp14:editId="0A3D310A">
+              <wp:anchor distT="0" distB="0" distL="114300" distR="114300" simplePos="0" relativeHeight="251739136" behindDoc="0" locked="0" layoutInCell="1" allowOverlap="1" wp14:anchorId="29C9C210" wp14:editId="3C26BC20">
                 <wp:simplePos x="0" y="0"/>
                 <wp:positionH relativeFrom="column">
                   <wp:posOffset>3015343</wp:posOffset>
@@ -847,7 +1019,7 @@
         <mc:AlternateContent>
           <mc:Choice Requires="wps">
             <w:drawing>
-              <wp:anchor distT="0" distB="0" distL="114300" distR="114300" simplePos="0" relativeHeight="251737088" behindDoc="0" locked="0" layoutInCell="1" allowOverlap="1" wp14:anchorId="688EF22B" wp14:editId="4EED5BE6">
+              <wp:anchor distT="0" distB="0" distL="114300" distR="114300" simplePos="0" relativeHeight="251737088" behindDoc="0" locked="0" layoutInCell="1" allowOverlap="1" wp14:anchorId="350BE913" wp14:editId="24F94264">
                 <wp:simplePos x="0" y="0"/>
                 <wp:positionH relativeFrom="column">
                   <wp:posOffset>489857</wp:posOffset>
@@ -971,7 +1143,7 @@
         <mc:AlternateContent>
           <mc:Choice Requires="wps">
             <w:drawing>
-              <wp:anchor distT="0" distB="0" distL="114300" distR="114300" simplePos="0" relativeHeight="251735040" behindDoc="0" locked="0" layoutInCell="1" allowOverlap="1" wp14:anchorId="02EB5F33" wp14:editId="1AAFD66F">
+              <wp:anchor distT="0" distB="0" distL="114300" distR="114300" simplePos="0" relativeHeight="251735040" behindDoc="0" locked="0" layoutInCell="1" allowOverlap="1" wp14:anchorId="0974AA8F" wp14:editId="5BBFD437">
                 <wp:simplePos x="0" y="0"/>
                 <wp:positionH relativeFrom="column">
                   <wp:posOffset>-163286</wp:posOffset>
@@ -1095,7 +1267,7 @@
         <mc:AlternateContent>
           <mc:Choice Requires="wps">
             <w:drawing>
-              <wp:anchor distT="0" distB="0" distL="114300" distR="114300" simplePos="0" relativeHeight="251732992" behindDoc="0" locked="0" layoutInCell="1" allowOverlap="1" wp14:anchorId="66C22EED" wp14:editId="428F1955">
+              <wp:anchor distT="0" distB="0" distL="114300" distR="114300" simplePos="0" relativeHeight="251732992" behindDoc="0" locked="0" layoutInCell="1" allowOverlap="1" wp14:anchorId="693D1885" wp14:editId="67E29EA6">
                 <wp:simplePos x="0" y="0"/>
                 <wp:positionH relativeFrom="column">
                   <wp:posOffset>4342855</wp:posOffset>
@@ -1219,7 +1391,7 @@
         <mc:AlternateContent>
           <mc:Choice Requires="wps">
             <w:drawing>
-              <wp:anchor distT="0" distB="0" distL="114300" distR="114300" simplePos="0" relativeHeight="251730944" behindDoc="0" locked="0" layoutInCell="1" allowOverlap="1" wp14:anchorId="06CBA68D" wp14:editId="4DC12C70">
+              <wp:anchor distT="0" distB="0" distL="114300" distR="114300" simplePos="0" relativeHeight="251730944" behindDoc="0" locked="0" layoutInCell="1" allowOverlap="1" wp14:anchorId="7BED3B90" wp14:editId="57130DC7">
                 <wp:simplePos x="0" y="0"/>
                 <wp:positionH relativeFrom="column">
                   <wp:posOffset>848904</wp:posOffset>
@@ -1343,7 +1515,7 @@
         <mc:AlternateContent>
           <mc:Choice Requires="wps">
             <w:drawing>
-              <wp:anchor distT="0" distB="0" distL="114300" distR="114300" simplePos="0" relativeHeight="251728896" behindDoc="0" locked="0" layoutInCell="1" allowOverlap="1" wp14:anchorId="06D2ADE4" wp14:editId="5B65B834">
+              <wp:anchor distT="0" distB="0" distL="114300" distR="114300" simplePos="0" relativeHeight="251728896" behindDoc="0" locked="0" layoutInCell="1" allowOverlap="1" wp14:anchorId="11047EE9" wp14:editId="74856E88">
                 <wp:simplePos x="0" y="0"/>
                 <wp:positionH relativeFrom="column">
                   <wp:posOffset>4789170</wp:posOffset>
@@ -1467,7 +1639,7 @@
         <mc:AlternateContent>
           <mc:Choice Requires="wps">
             <w:drawing>
-              <wp:anchor distT="0" distB="0" distL="114300" distR="114300" simplePos="0" relativeHeight="251726848" behindDoc="0" locked="0" layoutInCell="1" allowOverlap="1" wp14:anchorId="68587B74" wp14:editId="258505CE">
+              <wp:anchor distT="0" distB="0" distL="114300" distR="114300" simplePos="0" relativeHeight="251726848" behindDoc="0" locked="0" layoutInCell="1" allowOverlap="1" wp14:anchorId="3DEE58F5" wp14:editId="7BD78B16">
                 <wp:simplePos x="0" y="0"/>
                 <wp:positionH relativeFrom="column">
                   <wp:posOffset>3342005</wp:posOffset>
@@ -1591,7 +1763,7 @@
         <mc:AlternateContent>
           <mc:Choice Requires="wps">
             <w:drawing>
-              <wp:anchor distT="0" distB="0" distL="114300" distR="114300" simplePos="0" relativeHeight="251724800" behindDoc="0" locked="0" layoutInCell="1" allowOverlap="1" wp14:anchorId="7B3C828E" wp14:editId="5B696FCE">
+              <wp:anchor distT="0" distB="0" distL="114300" distR="114300" simplePos="0" relativeHeight="251724800" behindDoc="0" locked="0" layoutInCell="1" allowOverlap="1" wp14:anchorId="16FFD443" wp14:editId="6F7EDF2F">
                 <wp:simplePos x="0" y="0"/>
                 <wp:positionH relativeFrom="column">
                   <wp:posOffset>1751239</wp:posOffset>
@@ -1681,7 +1853,7 @@
           </mc:Choice>
           <mc:Fallback>
             <w:pict>
-              <v:rect w14:anchorId="7B3C828E" id="Rectangle 43" o:spid="_x0000_s1038" style="position:absolute;margin-left:137.9pt;margin-top:412.25pt;width:33.4pt;height:23.15pt;z-index:251724800;visibility:visible;mso-wrap-style:square;mso-width-percent:0;mso-height-percent:0;mso-wrap-distance-left:9pt;mso-wrap-distance-top:0;mso-wrap-distance-right:9pt;mso-wrap-distance-bottom:0;mso-position-horizontal:absolute;mso-position-horizontal-relative:text;mso-position-vertical:absolute;mso-position-vertical-relative:text;mso-width-percent:0;mso-height-percent:0;mso-width-relative:margin;mso-height-relative:margin;v-text-anchor:middle" o:gfxdata="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" fillcolor="#ed7d31 [3205]" strokecolor="black [3213]" strokeweight="2.25pt">
+              <v:rect w14:anchorId="16FFD443" id="Rectangle 43" o:spid="_x0000_s1039" style="position:absolute;margin-left:137.9pt;margin-top:412.25pt;width:33.4pt;height:23.15pt;z-index:251724800;visibility:visible;mso-wrap-style:square;mso-width-percent:0;mso-height-percent:0;mso-wrap-distance-left:9pt;mso-wrap-distance-top:0;mso-wrap-distance-right:9pt;mso-wrap-distance-bottom:0;mso-position-horizontal:absolute;mso-position-horizontal-relative:text;mso-position-vertical:absolute;mso-position-vertical-relative:text;mso-width-percent:0;mso-height-percent:0;mso-width-relative:margin;mso-height-relative:margin;v-text-anchor:middle" o:gfxdata="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" fillcolor="#ed7d31 [3205]" strokecolor="black [3213]" strokeweight="2.25pt">
                 <v:textbox>
                   <w:txbxContent>
                     <w:p>
@@ -1703,177 +1875,6 @@
                   </w:txbxContent>
                 </v:textbox>
               </v:rect>
-            </w:pict>
-          </mc:Fallback>
-        </mc:AlternateContent>
-      </w:r>
-      <w:r>
-        <w:rPr>
-          <w:noProof/>
-          <w:lang w:eastAsia="en-IN"/>
-        </w:rPr>
-        <mc:AlternateContent>
-          <mc:Choice Requires="wps">
-            <w:drawing>
-              <wp:anchor distT="0" distB="0" distL="114300" distR="114300" simplePos="0" relativeHeight="251683840" behindDoc="0" locked="0" layoutInCell="1" allowOverlap="1" wp14:anchorId="76F3132A" wp14:editId="66333096">
-                <wp:simplePos x="0" y="0"/>
-                <wp:positionH relativeFrom="column">
-                  <wp:posOffset>1349375</wp:posOffset>
-                </wp:positionH>
-                <wp:positionV relativeFrom="paragraph">
-                  <wp:posOffset>5507446</wp:posOffset>
-                </wp:positionV>
-                <wp:extent cx="1175385" cy="859790"/>
-                <wp:effectExtent l="76200" t="95250" r="81915" b="92710"/>
-                <wp:wrapNone/>
-                <wp:docPr id="18" name="Oval 18"/>
-                <wp:cNvGraphicFramePr/>
-                <a:graphic xmlns:a="http://schemas.openxmlformats.org/drawingml/2006/main">
-                  <a:graphicData uri="http://schemas.microsoft.com/office/word/2010/wordprocessingShape">
-                    <wps:wsp>
-                      <wps:cNvSpPr/>
-                      <wps:spPr>
-                        <a:xfrm>
-                          <a:off x="0" y="0"/>
-                          <a:ext cx="1175385" cy="859790"/>
-                        </a:xfrm>
-                        <a:prstGeom prst="ellipse">
-                          <a:avLst/>
-                        </a:prstGeom>
-                        <a:ln w="28575">
-                          <a:solidFill>
-                            <a:schemeClr val="tx1"/>
-                          </a:solidFill>
-                        </a:ln>
-                        <a:effectLst>
-                          <a:glow rad="63500">
-                            <a:schemeClr val="accent6">
-                              <a:satMod val="175000"/>
-                              <a:alpha val="40000"/>
-                            </a:schemeClr>
-                          </a:glow>
-                        </a:effectLst>
-                      </wps:spPr>
-                      <wps:style>
-                        <a:lnRef idx="2">
-                          <a:schemeClr val="accent1">
-                            <a:shade val="50000"/>
-                          </a:schemeClr>
-                        </a:lnRef>
-                        <a:fillRef idx="1">
-                          <a:schemeClr val="accent1"/>
-                        </a:fillRef>
-                        <a:effectRef idx="0">
-                          <a:schemeClr val="accent1"/>
-                        </a:effectRef>
-                        <a:fontRef idx="minor">
-                          <a:schemeClr val="lt1"/>
-                        </a:fontRef>
-                      </wps:style>
-                      <wps:txbx>
-                        <w:txbxContent>
-                          <w:p>
-                            <w:pPr>
-                              <w:jc w:val="center"/>
-                              <w:rPr>
-                                <w:rFonts w:ascii="Baskerville Old Face" w:hAnsi="Baskerville Old Face"/>
-                                <w:b/>
-                                <w:sz w:val="24"/>
-                              </w:rPr>
-                            </w:pPr>
-                            <w:r>
-                              <w:rPr>
-                                <w:rFonts w:ascii="Baskerville Old Face" w:hAnsi="Baskerville Old Face"/>
-                                <w:b/>
-                                <w:sz w:val="24"/>
-                              </w:rPr>
-                              <w:t xml:space="preserve">Flowered </w:t>
-                            </w:r>
-                          </w:p>
-                          <w:p>
-                            <w:pPr>
-                              <w:jc w:val="center"/>
-                              <w:rPr>
-                                <w:rFonts w:ascii="Baskerville Old Face" w:hAnsi="Baskerville Old Face"/>
-                                <w:b/>
-                                <w:sz w:val="24"/>
-                              </w:rPr>
-                            </w:pPr>
-                            <w:proofErr w:type="spellStart"/>
-                            <w:r>
-                              <w:rPr>
-                                <w:rFonts w:ascii="Baskerville Old Face" w:hAnsi="Baskerville Old Face"/>
-                                <w:b/>
-                                <w:sz w:val="24"/>
-                              </w:rPr>
-                              <w:t>Pkants</w:t>
-                            </w:r>
-                            <w:proofErr w:type="spellEnd"/>
-                          </w:p>
-                        </w:txbxContent>
-                      </wps:txbx>
-                      <wps:bodyPr rot="0" spcFirstLastPara="0" vertOverflow="overflow" horzOverflow="overflow" vert="horz" wrap="square" lIns="91440" tIns="45720" rIns="91440" bIns="45720" numCol="1" spcCol="0" rtlCol="0" fromWordArt="0" anchor="ctr" anchorCtr="0" forceAA="0" compatLnSpc="1">
-                        <a:prstTxWarp prst="textNoShape">
-                          <a:avLst/>
-                        </a:prstTxWarp>
-                        <a:noAutofit/>
-                      </wps:bodyPr>
-                    </wps:wsp>
-                  </a:graphicData>
-                </a:graphic>
-                <wp14:sizeRelV relativeFrom="margin">
-                  <wp14:pctHeight>0</wp14:pctHeight>
-                </wp14:sizeRelV>
-              </wp:anchor>
-            </w:drawing>
-          </mc:Choice>
-          <mc:Fallback>
-            <w:pict>
-              <v:oval w14:anchorId="76F3132A" id="Oval 18" o:spid="_x0000_s1039" style="position:absolute;margin-left:106.25pt;margin-top:433.65pt;width:92.55pt;height:67.7pt;z-index:251683840;visibility:visible;mso-wrap-style:square;mso-height-percent:0;mso-wrap-distance-left:9pt;mso-wrap-distance-top:0;mso-wrap-distance-right:9pt;mso-wrap-distance-bottom:0;mso-position-horizontal:absolute;mso-position-horizontal-relative:text;mso-position-vertical:absolute;mso-position-vertical-relative:text;mso-height-percent:0;mso-height-relative:margin;v-text-anchor:middle" o:gfxdata="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" fillcolor="#5b9bd5 [3204]" strokecolor="black [3213]" strokeweight="2.25pt">
-                <v:stroke joinstyle="miter"/>
-                <v:textbox>
-                  <w:txbxContent>
-                    <w:p>
-                      <w:pPr>
-                        <w:jc w:val="center"/>
-                        <w:rPr>
-                          <w:rFonts w:ascii="Baskerville Old Face" w:hAnsi="Baskerville Old Face"/>
-                          <w:b/>
-                          <w:sz w:val="24"/>
-                        </w:rPr>
-                      </w:pPr>
-                      <w:r>
-                        <w:rPr>
-                          <w:rFonts w:ascii="Baskerville Old Face" w:hAnsi="Baskerville Old Face"/>
-                          <w:b/>
-                          <w:sz w:val="24"/>
-                        </w:rPr>
-                        <w:t xml:space="preserve">Flowered </w:t>
-                      </w:r>
-                    </w:p>
-                    <w:p>
-                      <w:pPr>
-                        <w:jc w:val="center"/>
-                        <w:rPr>
-                          <w:rFonts w:ascii="Baskerville Old Face" w:hAnsi="Baskerville Old Face"/>
-                          <w:b/>
-                          <w:sz w:val="24"/>
-                        </w:rPr>
-                      </w:pPr>
-                      <w:proofErr w:type="spellStart"/>
-                      <w:r>
-                        <w:rPr>
-                          <w:rFonts w:ascii="Baskerville Old Face" w:hAnsi="Baskerville Old Face"/>
-                          <w:b/>
-                          <w:sz w:val="24"/>
-                        </w:rPr>
-                        <w:t>Pkants</w:t>
-                      </w:r>
-                      <w:proofErr w:type="spellEnd"/>
-                    </w:p>
-                  </w:txbxContent>
-                </v:textbox>
-              </v:oval>
             </w:pict>
           </mc:Fallback>
         </mc:AlternateContent>
@@ -3674,6 +3675,11 @@
                               <a:alpha val="40000"/>
                             </a:schemeClr>
                           </a:glow>
+                          <a:innerShdw blurRad="63500" dist="50800" dir="10800000">
+                            <a:prstClr val="black">
+                              <a:alpha val="50000"/>
+                            </a:prstClr>
+                          </a:innerShdw>
                         </a:effectLst>
                       </wps:spPr>
                       <wps:style>
@@ -3734,7 +3740,7 @@
           </mc:Choice>
           <mc:Fallback>
             <w:pict>
-              <v:oval w14:anchorId="56F63434" id="Oval 11" o:spid="_x0000_s1042" style="position:absolute;margin-left:-33.45pt;margin-top:178.3pt;width:1in;height:34.25pt;z-index:251671552;visibility:visible;mso-wrap-style:square;mso-width-percent:0;mso-height-percent:0;mso-wrap-distance-left:9pt;mso-wrap-distance-top:0;mso-wrap-distance-right:9pt;mso-wrap-distance-bottom:0;mso-position-horizontal:absolute;mso-position-horizontal-relative:text;mso-position-vertical:absolute;mso-position-vertical-relative:text;mso-width-percent:0;mso-height-percent:0;mso-width-relative:margin;mso-height-relative:margin;v-text-anchor:middle" o:gfxdata="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" fillcolor="#5b9bd5 [3204]" strokecolor="black [3213]" strokeweight="2.25pt">
+              <v:oval w14:anchorId="56F63434" id="Oval 11" o:spid="_x0000_s1042" style="position:absolute;margin-left:-33.45pt;margin-top:178.3pt;width:1in;height:34.25pt;z-index:251671552;visibility:visible;mso-wrap-style:square;mso-width-percent:0;mso-height-percent:0;mso-wrap-distance-left:9pt;mso-wrap-distance-top:0;mso-wrap-distance-right:9pt;mso-wrap-distance-bottom:0;mso-position-horizontal:absolute;mso-position-horizontal-relative:text;mso-position-vertical:absolute;mso-position-vertical-relative:text;mso-width-percent:0;mso-height-percent:0;mso-width-relative:margin;mso-height-relative:margin;v-text-anchor:middle" o:gfxdata="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" fillcolor="#5b9bd5 [3204]" strokecolor="black [3213]" strokeweight="2.25pt">
                 <v:stroke joinstyle="miter"/>
                 <v:textbox>
                   <w:txbxContent>
@@ -3808,6 +3814,11 @@
                               <a:alpha val="40000"/>
                             </a:schemeClr>
                           </a:glow>
+                          <a:innerShdw blurRad="63500" dist="50800" dir="8100000">
+                            <a:prstClr val="black">
+                              <a:alpha val="50000"/>
+                            </a:prstClr>
+                          </a:innerShdw>
                         </a:effectLst>
                       </wps:spPr>
                       <wps:style>
@@ -3868,7 +3879,7 @@
           </mc:Choice>
           <mc:Fallback>
             <w:pict>
-              <v:oval w14:anchorId="5CE39AE0" id="Oval 19" o:spid="_x0000_s1043" style="position:absolute;margin-left:-34.3pt;margin-top:428.55pt;width:76.3pt;height:34.3pt;z-index:251685888;visibility:visible;mso-wrap-style:square;mso-width-percent:0;mso-height-percent:0;mso-wrap-distance-left:9pt;mso-wrap-distance-top:0;mso-wrap-distance-right:9pt;mso-wrap-distance-bottom:0;mso-position-horizontal:absolute;mso-position-horizontal-relative:text;mso-position-vertical:absolute;mso-position-vertical-relative:text;mso-width-percent:0;mso-height-percent:0;mso-width-relative:margin;mso-height-relative:margin;v-text-anchor:middle" o:gfxdata="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" fillcolor="#5b9bd5 [3204]" strokecolor="black [3213]" strokeweight="2.25pt">
+              <v:oval w14:anchorId="5CE39AE0" id="Oval 19" o:spid="_x0000_s1043" style="position:absolute;margin-left:-34.3pt;margin-top:428.55pt;width:76.3pt;height:34.3pt;z-index:251685888;visibility:visible;mso-wrap-style:square;mso-width-percent:0;mso-height-percent:0;mso-wrap-distance-left:9pt;mso-wrap-distance-top:0;mso-wrap-distance-right:9pt;mso-wrap-distance-bottom:0;mso-position-horizontal:absolute;mso-position-horizontal-relative:text;mso-position-vertical:absolute;mso-position-vertical-relative:text;mso-width-percent:0;mso-height-percent:0;mso-width-relative:margin;mso-height-relative:margin;v-text-anchor:middle" o:gfxdata="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" fillcolor="#5b9bd5 [3204]" strokecolor="black [3213]" strokeweight="2.25pt">
                 <v:stroke joinstyle="miter"/>
                 <v:textbox>
                   <w:txbxContent>
@@ -3942,6 +3953,11 @@
                               <a:alpha val="40000"/>
                             </a:schemeClr>
                           </a:glow>
+                          <a:innerShdw blurRad="63500" dist="50800" dir="2700000">
+                            <a:prstClr val="black">
+                              <a:alpha val="50000"/>
+                            </a:prstClr>
+                          </a:innerShdw>
                         </a:effectLst>
                       </wps:spPr>
                       <wps:style>
@@ -3999,7 +4015,7 @@
           </mc:Choice>
           <mc:Fallback>
             <w:pict>
-              <v:oval w14:anchorId="1F15A98A" id="Oval 17" o:spid="_x0000_s1044" style="position:absolute;margin-left:233.15pt;margin-top:429.4pt;width:92.55pt;height:34.3pt;z-index:251681792;visibility:visible;mso-wrap-style:square;mso-height-percent:0;mso-wrap-distance-left:9pt;mso-wrap-distance-top:0;mso-wrap-distance-right:9pt;mso-wrap-distance-bottom:0;mso-position-horizontal:absolute;mso-position-horizontal-relative:text;mso-position-vertical:absolute;mso-position-vertical-relative:text;mso-height-percent:0;mso-height-relative:margin;v-text-anchor:middle" o:gfxdata="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" fillcolor="#5b9bd5 [3204]" strokecolor="black [3213]" strokeweight="2.25pt">
+              <v:oval w14:anchorId="1F15A98A" id="Oval 17" o:spid="_x0000_s1044" style="position:absolute;margin-left:233.15pt;margin-top:429.4pt;width:92.55pt;height:34.3pt;z-index:251681792;visibility:visible;mso-wrap-style:square;mso-height-percent:0;mso-wrap-distance-left:9pt;mso-wrap-distance-top:0;mso-wrap-distance-right:9pt;mso-wrap-distance-bottom:0;mso-position-horizontal:absolute;mso-position-horizontal-relative:text;mso-position-vertical:absolute;mso-position-vertical-relative:text;mso-height-percent:0;mso-height-relative:margin;v-text-anchor:middle" o:gfxdata="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" fillcolor="#5b9bd5 [3204]" strokecolor="black [3213]" strokeweight="2.25pt">
                 <v:stroke joinstyle="miter"/>
                 <v:textbox>
                   <w:txbxContent>
@@ -4073,6 +4089,11 @@
                               <a:alpha val="40000"/>
                             </a:schemeClr>
                           </a:glow>
+                          <a:innerShdw blurRad="63500" dist="50800" dir="2700000">
+                            <a:prstClr val="black">
+                              <a:alpha val="50000"/>
+                            </a:prstClr>
+                          </a:innerShdw>
                         </a:effectLst>
                       </wps:spPr>
                       <wps:style>
@@ -4130,7 +4151,7 @@
           </mc:Choice>
           <mc:Fallback>
             <w:pict>
-              <v:oval w14:anchorId="67825F91" id="Oval 16" o:spid="_x0000_s1045" style="position:absolute;margin-left:348.85pt;margin-top:391.7pt;width:92.55pt;height:34.3pt;z-index:251679744;visibility:visible;mso-wrap-style:square;mso-height-percent:0;mso-wrap-distance-left:9pt;mso-wrap-distance-top:0;mso-wrap-distance-right:9pt;mso-wrap-distance-bottom:0;mso-position-horizontal:absolute;mso-position-horizontal-relative:text;mso-position-vertical:absolute;mso-position-vertical-relative:text;mso-height-percent:0;mso-height-relative:margin;v-text-anchor:middle" o:gfxdata="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" fillcolor="#5b9bd5 [3204]" strokecolor="black [3213]" strokeweight="2.25pt">
+              <v:oval w14:anchorId="67825F91" id="Oval 16" o:spid="_x0000_s1045" style="position:absolute;margin-left:348.85pt;margin-top:391.7pt;width:92.55pt;height:34.3pt;z-index:251679744;visibility:visible;mso-wrap-style:square;mso-height-percent:0;mso-wrap-distance-left:9pt;mso-wrap-distance-top:0;mso-wrap-distance-right:9pt;mso-wrap-distance-bottom:0;mso-position-horizontal:absolute;mso-position-horizontal-relative:text;mso-position-vertical:absolute;mso-position-vertical-relative:text;mso-height-percent:0;mso-height-relative:margin;v-text-anchor:middle" o:gfxdata="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" fillcolor="#5b9bd5 [3204]" strokecolor="black [3213]" strokeweight="2.25pt">
                 <v:stroke joinstyle="miter"/>
                 <v:textbox>
                   <w:txbxContent>
@@ -4204,6 +4225,11 @@
                               <a:alpha val="40000"/>
                             </a:schemeClr>
                           </a:glow>
+                          <a:innerShdw blurRad="63500" dist="50800">
+                            <a:prstClr val="black">
+                              <a:alpha val="50000"/>
+                            </a:prstClr>
+                          </a:innerShdw>
                         </a:effectLst>
                       </wps:spPr>
                       <wps:style>
@@ -4264,7 +4290,7 @@
           </mc:Choice>
           <mc:Fallback>
             <w:pict>
-              <v:oval w14:anchorId="0121DDDE" id="Oval 14" o:spid="_x0000_s1046" style="position:absolute;margin-left:315.45pt;margin-top:301.7pt;width:103.7pt;height:34.3pt;z-index:251677696;visibility:visible;mso-wrap-style:square;mso-width-percent:0;mso-height-percent:0;mso-wrap-distance-left:9pt;mso-wrap-distance-top:0;mso-wrap-distance-right:9pt;mso-wrap-distance-bottom:0;mso-position-horizontal:absolute;mso-position-horizontal-relative:text;mso-position-vertical:absolute;mso-position-vertical-relative:text;mso-width-percent:0;mso-height-percent:0;mso-width-relative:margin;mso-height-relative:margin;v-text-anchor:middle" o:gfxdata="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" fillcolor="#5b9bd5 [3204]" strokecolor="black [3213]" strokeweight="2.25pt">
+              <v:oval w14:anchorId="0121DDDE" id="Oval 14" o:spid="_x0000_s1046" style="position:absolute;margin-left:315.45pt;margin-top:301.7pt;width:103.7pt;height:34.3pt;z-index:251677696;visibility:visible;mso-wrap-style:square;mso-width-percent:0;mso-height-percent:0;mso-wrap-distance-left:9pt;mso-wrap-distance-top:0;mso-wrap-distance-right:9pt;mso-wrap-distance-bottom:0;mso-position-horizontal:absolute;mso-position-horizontal-relative:text;mso-position-vertical:absolute;mso-position-vertical-relative:text;mso-width-percent:0;mso-height-percent:0;mso-width-relative:margin;mso-height-relative:margin;v-text-anchor:middle" o:gfxdata="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" fillcolor="#5b9bd5 [3204]" strokecolor="black [3213]" strokeweight="2.25pt">
                 <v:stroke joinstyle="miter"/>
                 <v:textbox>
                   <w:txbxContent>
@@ -4338,6 +4364,11 @@
                               <a:alpha val="40000"/>
                             </a:schemeClr>
                           </a:glow>
+                          <a:innerShdw blurRad="63500" dist="50800" dir="8100000">
+                            <a:prstClr val="black">
+                              <a:alpha val="50000"/>
+                            </a:prstClr>
+                          </a:innerShdw>
                         </a:effectLst>
                       </wps:spPr>
                       <wps:style>
@@ -4367,16 +4398,14 @@
                                 <w:sz w:val="24"/>
                               </w:rPr>
                             </w:pPr>
-                            <w:proofErr w:type="spellStart"/>
                             <w:r>
                               <w:rPr>
                                 <w:rFonts w:ascii="Baskerville Old Face" w:hAnsi="Baskerville Old Face"/>
                                 <w:b/>
                                 <w:sz w:val="24"/>
                               </w:rPr>
-                              <w:t>GrassHopper</w:t>
+                              <w:t>Grasshopper</w:t>
                             </w:r>
-                            <w:proofErr w:type="spellEnd"/>
                           </w:p>
                         </w:txbxContent>
                       </wps:txbx>
@@ -4400,7 +4429,7 @@
           </mc:Choice>
           <mc:Fallback>
             <w:pict>
-              <v:oval w14:anchorId="14CCF4DF" id="Oval 13" o:spid="_x0000_s1047" style="position:absolute;margin-left:0;margin-top:352.25pt;width:125.15pt;height:34.3pt;z-index:251675648;visibility:visible;mso-wrap-style:square;mso-width-percent:0;mso-height-percent:0;mso-wrap-distance-left:9pt;mso-wrap-distance-top:0;mso-wrap-distance-right:9pt;mso-wrap-distance-bottom:0;mso-position-horizontal:left;mso-position-horizontal-relative:margin;mso-position-vertical:absolute;mso-position-vertical-relative:text;mso-width-percent:0;mso-height-percent:0;mso-width-relative:margin;mso-height-relative:margin;v-text-anchor:middle" o:gfxdata="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" fillcolor="#5b9bd5 [3204]" strokecolor="black [3213]" strokeweight="2.25pt">
+              <v:oval w14:anchorId="14CCF4DF" id="Oval 13" o:spid="_x0000_s1047" style="position:absolute;margin-left:0;margin-top:352.25pt;width:125.15pt;height:34.3pt;z-index:251675648;visibility:visible;mso-wrap-style:square;mso-width-percent:0;mso-height-percent:0;mso-wrap-distance-left:9pt;mso-wrap-distance-top:0;mso-wrap-distance-right:9pt;mso-wrap-distance-bottom:0;mso-position-horizontal:left;mso-position-horizontal-relative:margin;mso-position-vertical:absolute;mso-position-vertical-relative:text;mso-width-percent:0;mso-height-percent:0;mso-width-relative:margin;mso-height-relative:margin;v-text-anchor:middle" o:gfxdata="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" fillcolor="#5b9bd5 [3204]" strokecolor="black [3213]" strokeweight="2.25pt">
                 <v:stroke joinstyle="miter"/>
                 <v:textbox>
                   <w:txbxContent>
@@ -4413,16 +4442,14 @@
                           <w:sz w:val="24"/>
                         </w:rPr>
                       </w:pPr>
-                      <w:proofErr w:type="spellStart"/>
                       <w:r>
                         <w:rPr>
                           <w:rFonts w:ascii="Baskerville Old Face" w:hAnsi="Baskerville Old Face"/>
                           <w:b/>
                           <w:sz w:val="24"/>
                         </w:rPr>
-                        <w:t>GrassHopper</w:t>
+                        <w:t>Grasshopper</w:t>
                       </w:r>
-                      <w:proofErr w:type="spellEnd"/>
                     </w:p>
                   </w:txbxContent>
                 </v:textbox>
@@ -4477,6 +4504,9 @@
                               <a:alpha val="40000"/>
                             </a:schemeClr>
                           </a:glow>
+                          <a:innerShdw blurRad="114300">
+                            <a:prstClr val="black"/>
+                          </a:innerShdw>
                         </a:effectLst>
                       </wps:spPr>
                       <wps:style>
@@ -4534,7 +4564,7 @@
           </mc:Choice>
           <mc:Fallback>
             <w:pict>
-              <v:oval w14:anchorId="031AE5E5" id="Oval 12" o:spid="_x0000_s1048" style="position:absolute;margin-left:24.05pt;margin-top:248.55pt;width:92.55pt;height:34.3pt;z-index:251673600;visibility:visible;mso-wrap-style:square;mso-height-percent:0;mso-wrap-distance-left:9pt;mso-wrap-distance-top:0;mso-wrap-distance-right:9pt;mso-wrap-distance-bottom:0;mso-position-horizontal:absolute;mso-position-horizontal-relative:text;mso-position-vertical:absolute;mso-position-vertical-relative:text;mso-height-percent:0;mso-height-relative:margin;v-text-anchor:middle" o:gfxdata="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" fillcolor="#5b9bd5 [3204]" strokecolor="black [3213]" strokeweight="2.25pt">
+              <v:oval w14:anchorId="031AE5E5" id="Oval 12" o:spid="_x0000_s1048" style="position:absolute;margin-left:24.05pt;margin-top:248.55pt;width:92.55pt;height:34.3pt;z-index:251673600;visibility:visible;mso-wrap-style:square;mso-height-percent:0;mso-wrap-distance-left:9pt;mso-wrap-distance-top:0;mso-wrap-distance-right:9pt;mso-wrap-distance-bottom:0;mso-position-horizontal:absolute;mso-position-horizontal-relative:text;mso-position-vertical:absolute;mso-position-vertical-relative:text;mso-height-percent:0;mso-height-relative:margin;v-text-anchor:middle" o:gfxdata="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" fillcolor="#5b9bd5 [3204]" strokecolor="black [3213]" strokeweight="2.25pt">
                 <v:stroke joinstyle="miter"/>
                 <v:textbox>
                   <w:txbxContent>
@@ -4608,6 +4638,9 @@
                               <a:alpha val="40000"/>
                             </a:schemeClr>
                           </a:glow>
+                          <a:innerShdw blurRad="114300">
+                            <a:prstClr val="black"/>
+                          </a:innerShdw>
                         </a:effectLst>
                       </wps:spPr>
                       <wps:style>
@@ -4667,7 +4700,7 @@
           </mc:Choice>
           <mc:Fallback>
             <w:pict>
-              <v:oval w14:anchorId="1AC9D0D4" id="Oval 9" o:spid="_x0000_s1049" style="position:absolute;margin-left:151.65pt;margin-top:279.4pt;width:92.55pt;height:34.3pt;z-index:251669504;visibility:visible;mso-wrap-style:square;mso-height-percent:0;mso-wrap-distance-left:9pt;mso-wrap-distance-top:0;mso-wrap-distance-right:9pt;mso-wrap-distance-bottom:0;mso-position-horizontal:absolute;mso-position-horizontal-relative:text;mso-position-vertical:absolute;mso-position-vertical-relative:text;mso-height-percent:0;mso-height-relative:margin;v-text-anchor:middle" o:gfxdata="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" fillcolor="#5b9bd5 [3204]" strokecolor="black [3213]" strokeweight="2.25pt">
+              <v:oval w14:anchorId="1AC9D0D4" id="Oval 9" o:spid="_x0000_s1049" style="position:absolute;margin-left:151.65pt;margin-top:279.4pt;width:92.55pt;height:34.3pt;z-index:251669504;visibility:visible;mso-wrap-style:square;mso-height-percent:0;mso-wrap-distance-left:9pt;mso-wrap-distance-top:0;mso-wrap-distance-right:9pt;mso-wrap-distance-bottom:0;mso-position-horizontal:absolute;mso-position-horizontal-relative:text;mso-position-vertical:absolute;mso-position-vertical-relative:text;mso-height-percent:0;mso-height-relative:margin;v-text-anchor:middle" o:gfxdata="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" fillcolor="#5b9bd5 [3204]" strokecolor="black [3213]" strokeweight="2.25pt">
                 <v:stroke joinstyle="miter"/>
                 <v:textbox>
                   <w:txbxContent>
@@ -4743,6 +4776,11 @@
                               <a:alpha val="40000"/>
                             </a:schemeClr>
                           </a:glow>
+                          <a:innerShdw blurRad="63500" dist="50800" dir="2700000">
+                            <a:prstClr val="black">
+                              <a:alpha val="50000"/>
+                            </a:prstClr>
+                          </a:innerShdw>
                         </a:effectLst>
                       </wps:spPr>
                       <wps:style>
@@ -4800,7 +4838,7 @@
           </mc:Choice>
           <mc:Fallback>
             <w:pict>
-              <v:oval w14:anchorId="725D98AA" id="Oval 5" o:spid="_x0000_s1050" style="position:absolute;margin-left:289.7pt;margin-top:131.1pt;width:92.55pt;height:34.3pt;z-index:251665408;visibility:visible;mso-wrap-style:square;mso-height-percent:0;mso-wrap-distance-left:9pt;mso-wrap-distance-top:0;mso-wrap-distance-right:9pt;mso-wrap-distance-bottom:0;mso-position-horizontal:absolute;mso-position-horizontal-relative:text;mso-position-vertical:absolute;mso-position-vertical-relative:text;mso-height-percent:0;mso-height-relative:margin;v-text-anchor:middle" o:gfxdata="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" fillcolor="#5b9bd5 [3204]" strokecolor="black [3213]" strokeweight="2.25pt">
+              <v:oval w14:anchorId="725D98AA" id="Oval 5" o:spid="_x0000_s1050" style="position:absolute;margin-left:289.7pt;margin-top:131.1pt;width:92.55pt;height:34.3pt;z-index:251665408;visibility:visible;mso-wrap-style:square;mso-height-percent:0;mso-wrap-distance-left:9pt;mso-wrap-distance-top:0;mso-wrap-distance-right:9pt;mso-wrap-distance-bottom:0;mso-position-horizontal:absolute;mso-position-horizontal-relative:text;mso-position-vertical:absolute;mso-position-vertical-relative:text;mso-height-percent:0;mso-height-relative:margin;v-text-anchor:middle" o:gfxdata="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" fillcolor="#5b9bd5 [3204]" strokecolor="black [3213]" strokeweight="2.25pt">
                 <v:stroke joinstyle="miter"/>
                 <v:textbox>
                   <w:txbxContent>
@@ -4874,6 +4912,11 @@
                               <a:alpha val="40000"/>
                             </a:schemeClr>
                           </a:glow>
+                          <a:innerShdw blurRad="63500" dist="50800" dir="13500000">
+                            <a:prstClr val="black">
+                              <a:alpha val="50000"/>
+                            </a:prstClr>
+                          </a:innerShdw>
                         </a:effectLst>
                       </wps:spPr>
                       <wps:style>
@@ -4931,7 +4974,7 @@
           </mc:Choice>
           <mc:Fallback>
             <w:pict>
-              <v:oval w14:anchorId="7BDE7036" id="Oval 3" o:spid="_x0000_s1051" style="position:absolute;margin-left:0;margin-top:79.7pt;width:92.55pt;height:34.3pt;z-index:251663360;visibility:visible;mso-wrap-style:square;mso-height-percent:0;mso-wrap-distance-left:9pt;mso-wrap-distance-top:0;mso-wrap-distance-right:9pt;mso-wrap-distance-bottom:0;mso-position-horizontal:left;mso-position-horizontal-relative:margin;mso-position-vertical:absolute;mso-position-vertical-relative:text;mso-height-percent:0;mso-height-relative:margin;v-text-anchor:middle" o:gfxdata="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" fillcolor="#5b9bd5 [3204]" strokecolor="black [3213]" strokeweight="2.25pt">
+              <v:oval w14:anchorId="7BDE7036" id="Oval 3" o:spid="_x0000_s1051" style="position:absolute;margin-left:0;margin-top:79.7pt;width:92.55pt;height:34.3pt;z-index:251663360;visibility:visible;mso-wrap-style:square;mso-height-percent:0;mso-wrap-distance-left:9pt;mso-wrap-distance-top:0;mso-wrap-distance-right:9pt;mso-wrap-distance-bottom:0;mso-position-horizontal:left;mso-position-horizontal-relative:margin;mso-position-vertical:absolute;mso-position-vertical-relative:text;mso-height-percent:0;mso-height-relative:margin;v-text-anchor:middle" o:gfxdata="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" fillcolor="#5b9bd5 [3204]" strokecolor="black [3213]" strokeweight="2.25pt">
                 <v:stroke joinstyle="miter"/>
                 <v:textbox>
                   <w:txbxContent>
@@ -4978,7 +5021,7 @@
                   <wp:posOffset>1197247</wp:posOffset>
                 </wp:positionV>
                 <wp:extent cx="1175657" cy="435429"/>
-                <wp:effectExtent l="95250" t="95250" r="100965" b="98425"/>
+                <wp:effectExtent l="114300" t="152400" r="139065" b="98425"/>
                 <wp:wrapNone/>
                 <wp:docPr id="2" name="Oval 2"/>
                 <wp:cNvGraphicFramePr/>
@@ -5006,6 +5049,11 @@
                               <a:alpha val="40000"/>
                             </a:schemeClr>
                           </a:glow>
+                          <a:outerShdw blurRad="50800" dist="38100" dir="16200000" rotWithShape="0">
+                            <a:prstClr val="black">
+                              <a:alpha val="40000"/>
+                            </a:prstClr>
+                          </a:outerShdw>
                         </a:effectLst>
                       </wps:spPr>
                       <wps:style>
@@ -5120,8 +5168,9 @@
           </mc:Choice>
           <mc:Fallback>
             <w:pict>
-              <v:oval w14:anchorId="4D91CBB2" id="Oval 2" o:spid="_x0000_s1052" style="position:absolute;margin-left:139.7pt;margin-top:94.25pt;width:92.55pt;height:34.3pt;z-index:251661312;visibility:visible;mso-wrap-style:square;mso-height-percent:0;mso-wrap-distance-left:9pt;mso-wrap-distance-top:0;mso-wrap-distance-right:9pt;mso-wrap-distance-bottom:0;mso-position-horizontal:absolute;mso-position-horizontal-relative:text;mso-position-vertical:absolute;mso-position-vertical-relative:text;mso-height-percent:0;mso-height-relative:margin;v-text-anchor:middle" o:gfxdata="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" fillcolor="#5b9bd5 [3204]" strokecolor="black [3213]" strokeweight="2.25pt">
+              <v:oval w14:anchorId="4D91CBB2" id="Oval 2" o:spid="_x0000_s1052" style="position:absolute;margin-left:139.7pt;margin-top:94.25pt;width:92.55pt;height:34.3pt;z-index:251661312;visibility:visible;mso-wrap-style:square;mso-height-percent:0;mso-wrap-distance-left:9pt;mso-wrap-distance-top:0;mso-wrap-distance-right:9pt;mso-wrap-distance-bottom:0;mso-position-horizontal:absolute;mso-position-horizontal-relative:text;mso-position-vertical:absolute;mso-position-vertical-relative:text;mso-height-percent:0;mso-height-relative:margin;v-text-anchor:middle" o:gfxdata="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" fillcolor="#5b9bd5 [3204]" strokecolor="black [3213]" strokeweight="2.25pt">
                 <v:stroke joinstyle="miter"/>
+                <v:shadow on="t" color="black" opacity="26214f" origin=",.5" offset="0,-3pt"/>
                 <v:textbox>
                   <w:txbxContent>
                     <w:p>
@@ -5251,6 +5300,11 @@
                               <a:alpha val="40000"/>
                             </a:schemeClr>
                           </a:glow>
+                          <a:innerShdw blurRad="63500" dist="50800" dir="18900000">
+                            <a:prstClr val="black">
+                              <a:alpha val="50000"/>
+                            </a:prstClr>
+                          </a:innerShdw>
                         </a:effectLst>
                       </wps:spPr>
                       <wps:style>
@@ -5308,7 +5362,7 @@
           </mc:Choice>
           <mc:Fallback>
             <w:pict>
-              <v:oval w14:anchorId="61FA3871" id="Oval 1" o:spid="_x0000_s1053" style="position:absolute;margin-left:204pt;margin-top:13.7pt;width:92.55pt;height:34.3pt;z-index:251659264;visibility:visible;mso-wrap-style:square;mso-height-percent:0;mso-wrap-distance-left:9pt;mso-wrap-distance-top:0;mso-wrap-distance-right:9pt;mso-wrap-distance-bottom:0;mso-position-horizontal:absolute;mso-position-horizontal-relative:text;mso-position-vertical:absolute;mso-position-vertical-relative:text;mso-height-percent:0;mso-height-relative:margin;v-text-anchor:middle" o:gfxdata="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" fillcolor="#5b9bd5 [3204]" strokecolor="black [3213]" strokeweight="2.25pt">
+              <v:oval w14:anchorId="61FA3871" id="Oval 1" o:spid="_x0000_s1053" style="position:absolute;margin-left:204pt;margin-top:13.7pt;width:92.55pt;height:34.3pt;z-index:251659264;visibility:visible;mso-wrap-style:square;mso-height-percent:0;mso-wrap-distance-left:9pt;mso-wrap-distance-top:0;mso-wrap-distance-right:9pt;mso-wrap-distance-bottom:0;mso-position-horizontal:absolute;mso-position-horizontal-relative:text;mso-position-vertical:absolute;mso-position-vertical-relative:text;mso-height-percent:0;mso-height-relative:margin;v-text-anchor:middle" o:gfxdata="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" fillcolor="#5b9bd5 [3204]" strokecolor="black [3213]" strokeweight="2.25pt">
                 <v:stroke joinstyle="miter"/>
                 <v:textbox>
                   <w:txbxContent>

</xml_diff>